<commit_message>
updated publications, openings, news and edited qed research info
</commit_message>
<xml_diff>
--- a/assets/cv/cvfelipe.docx
+++ b/assets/cv/cvfelipe.docx
@@ -43,6 +43,47 @@
         </w:rPr>
         <w:t xml:space="preserve">Department of Physics, Universidad de Santiago de Chile USACH. </w:t>
       </w:r>
+      <w:r>
+        <w:rPr>
+          <w:rFonts w:asciiTheme="majorHAnsi" w:hAnsiTheme="majorHAnsi" w:cs="Times New Roman"/>
+          <w:sz w:val="20"/>
+          <w:szCs w:val="20"/>
+          <w:lang w:val="en-US"/>
+        </w:rPr>
+        <w:t xml:space="preserve"> </w:t>
+      </w:r>
+      <w:hyperlink r:id="rId8" w:history="1">
+        <w:r>
+          <w:rPr>
+            <w:rStyle w:val="Hipervnculo"/>
+            <w:rFonts w:asciiTheme="majorHAnsi" w:hAnsiTheme="majorHAnsi" w:cs="Times New Roman"/>
+            <w:sz w:val="20"/>
+            <w:szCs w:val="20"/>
+            <w:lang w:val="en-US"/>
+          </w:rPr>
+          <w:t>http://fherrer</w:t>
+        </w:r>
+        <w:r>
+          <w:rPr>
+            <w:rStyle w:val="Hipervnculo"/>
+            <w:rFonts w:asciiTheme="majorHAnsi" w:hAnsiTheme="majorHAnsi" w:cs="Times New Roman"/>
+            <w:sz w:val="20"/>
+            <w:szCs w:val="20"/>
+            <w:lang w:val="en-US"/>
+          </w:rPr>
+          <w:t>a</w:t>
+        </w:r>
+        <w:r>
+          <w:rPr>
+            <w:rStyle w:val="Hipervnculo"/>
+            <w:rFonts w:asciiTheme="majorHAnsi" w:hAnsiTheme="majorHAnsi" w:cs="Times New Roman"/>
+            <w:sz w:val="20"/>
+            <w:szCs w:val="20"/>
+            <w:lang w:val="en-US"/>
+          </w:rPr>
+          <w:t>lab.com</w:t>
+        </w:r>
+      </w:hyperlink>
       <w:r>
         <w:rPr>
           <w:rFonts w:asciiTheme="majorHAnsi" w:hAnsiTheme="majorHAnsi"/>
@@ -166,6 +207,7 @@
         <w:spacing w:line="276" w:lineRule="auto"/>
         <w:ind w:left="720"/>
         <w:rPr>
+          <w:b w:val="0"/>
           <w:sz w:val="22"/>
           <w:szCs w:val="22"/>
           <w:lang w:val="en-US"/>
@@ -177,7 +219,7 @@
           <w:szCs w:val="22"/>
           <w:lang w:val="en-US"/>
         </w:rPr>
-        <w:t>U</w:t>
+        <w:t xml:space="preserve">Universidad de Santiago de Chile </w:t>
       </w:r>
       <w:r>
         <w:rPr>
@@ -185,7 +227,7 @@
           <w:szCs w:val="22"/>
           <w:lang w:val="en-US"/>
         </w:rPr>
-        <w:t>niversidad de Santiago de Chile</w:t>
+        <w:tab/>
       </w:r>
       <w:r>
         <w:rPr>
@@ -193,7 +235,7 @@
           <w:szCs w:val="22"/>
           <w:lang w:val="en-US"/>
         </w:rPr>
-        <w:tab/>
+        <w:t xml:space="preserve">Since </w:t>
       </w:r>
       <w:r>
         <w:rPr>
@@ -201,7 +243,7 @@
           <w:szCs w:val="22"/>
           <w:lang w:val="en-US"/>
         </w:rPr>
-        <w:t xml:space="preserve">Since </w:t>
+        <w:t>2019</w:t>
       </w:r>
       <w:r>
         <w:rPr>
@@ -209,19 +251,67 @@
           <w:szCs w:val="22"/>
           <w:lang w:val="en-US"/>
         </w:rPr>
-        <w:t xml:space="preserve">2014 </w:t>
-      </w:r>
-      <w:r>
-        <w:rPr>
+        <w:br/>
+      </w:r>
+      <w:r>
+        <w:rPr>
+          <w:b w:val="0"/>
           <w:sz w:val="22"/>
           <w:szCs w:val="22"/>
           <w:lang w:val="en-US"/>
         </w:rPr>
-        <w:br/>
+        <w:t>Assistant Professor (</w:t>
       </w:r>
       <w:r>
         <w:rPr>
           <w:b w:val="0"/>
+          <w:sz w:val="22"/>
+          <w:szCs w:val="22"/>
+          <w:lang w:val="en-US"/>
+        </w:rPr>
+        <w:t>t</w:t>
+      </w:r>
+      <w:r>
+        <w:rPr>
+          <w:b w:val="0"/>
+          <w:sz w:val="22"/>
+          <w:szCs w:val="22"/>
+          <w:lang w:val="en-US"/>
+        </w:rPr>
+        <w:t>enure</w:t>
+      </w:r>
+      <w:r>
+        <w:rPr>
+          <w:b w:val="0"/>
+          <w:sz w:val="22"/>
+          <w:szCs w:val="22"/>
+          <w:lang w:val="en-US"/>
+        </w:rPr>
+        <w:t>d</w:t>
+      </w:r>
+      <w:r>
+        <w:rPr>
+          <w:b w:val="0"/>
+          <w:sz w:val="22"/>
+          <w:szCs w:val="22"/>
+          <w:lang w:val="en-US"/>
+        </w:rPr>
+        <w:t>)</w:t>
+      </w:r>
+      <w:r>
+        <w:rPr>
+          <w:b w:val="0"/>
+          <w:sz w:val="22"/>
+          <w:szCs w:val="22"/>
+          <w:lang w:val="en-US"/>
+        </w:rPr>
+        <w:t xml:space="preserve">. </w:t>
+      </w:r>
+      <w:r>
+        <w:rPr>
+          <w:b w:val="0"/>
+          <w:sz w:val="22"/>
+          <w:szCs w:val="22"/>
           <w:lang w:val="en-US"/>
         </w:rPr>
         <w:t>Department of Physics</w:t>
@@ -229,36 +319,11 @@
       <w:r>
         <w:rPr>
           <w:b w:val="0"/>
+          <w:sz w:val="22"/>
+          <w:szCs w:val="22"/>
           <w:lang w:val="en-US"/>
         </w:rPr>
         <w:t>.</w:t>
-      </w:r>
-      <w:r>
-        <w:rPr>
-          <w:lang w:val="en-US"/>
-        </w:rPr>
-        <w:br/>
-      </w:r>
-      <w:r>
-        <w:rPr>
-          <w:b w:val="0"/>
-          <w:lang w:val="en-US"/>
-        </w:rPr>
-        <w:t>Associate Researcher</w:t>
-      </w:r>
-      <w:r>
-        <w:rPr>
-          <w:b w:val="0"/>
-          <w:lang w:val="en-US"/>
-        </w:rPr>
-        <w:t xml:space="preserve"> [non-tenure-</w:t>
-      </w:r>
-      <w:r>
-        <w:rPr>
-          <w:b w:val="0"/>
-          <w:lang w:val="en-US"/>
-        </w:rPr>
-        <w:t>track]</w:t>
       </w:r>
     </w:p>
     <w:p>
@@ -280,6 +345,110 @@
           <w:szCs w:val="22"/>
           <w:lang w:val="en-US"/>
         </w:rPr>
+        <w:t>U</w:t>
+      </w:r>
+      <w:r>
+        <w:rPr>
+          <w:sz w:val="22"/>
+          <w:szCs w:val="22"/>
+          <w:lang w:val="en-US"/>
+        </w:rPr>
+        <w:t>niversidad de Santiago de Chile</w:t>
+      </w:r>
+      <w:r>
+        <w:rPr>
+          <w:sz w:val="22"/>
+          <w:szCs w:val="22"/>
+          <w:lang w:val="en-US"/>
+        </w:rPr>
+        <w:tab/>
+        <w:t xml:space="preserve">2014 </w:t>
+      </w:r>
+      <w:r>
+        <w:rPr>
+          <w:sz w:val="22"/>
+          <w:szCs w:val="22"/>
+          <w:lang w:val="en-US"/>
+        </w:rPr>
+        <w:t>- 2019</w:t>
+      </w:r>
+      <w:r>
+        <w:rPr>
+          <w:sz w:val="22"/>
+          <w:szCs w:val="22"/>
+          <w:lang w:val="en-US"/>
+        </w:rPr>
+        <w:br/>
+      </w:r>
+      <w:r>
+        <w:rPr>
+          <w:b w:val="0"/>
+          <w:lang w:val="en-US"/>
+        </w:rPr>
+        <w:t>Associate Researcher</w:t>
+      </w:r>
+      <w:r>
+        <w:rPr>
+          <w:b w:val="0"/>
+          <w:lang w:val="en-US"/>
+        </w:rPr>
+        <w:t xml:space="preserve">. </w:t>
+      </w:r>
+      <w:r>
+        <w:rPr>
+          <w:b w:val="0"/>
+          <w:lang w:val="en-US"/>
+        </w:rPr>
+        <w:t>Department of Physics</w:t>
+      </w:r>
+      <w:r>
+        <w:rPr>
+          <w:b w:val="0"/>
+          <w:lang w:val="en-US"/>
+        </w:rPr>
+        <w:t xml:space="preserve"> </w:t>
+      </w:r>
+      <w:r>
+        <w:rPr>
+          <w:b w:val="0"/>
+          <w:lang w:val="en-US"/>
+        </w:rPr>
+        <w:t>–</w:t>
+      </w:r>
+      <w:r>
+        <w:rPr>
+          <w:b w:val="0"/>
+          <w:lang w:val="en-US"/>
+        </w:rPr>
+        <w:t xml:space="preserve"> VRIDEI</w:t>
+      </w:r>
+      <w:r>
+        <w:rPr>
+          <w:b w:val="0"/>
+          <w:lang w:val="en-US"/>
+        </w:rPr>
+        <w:t>.</w:t>
+      </w:r>
+      <w:r>
+        <w:rPr>
+          <w:lang w:val="en-US"/>
+        </w:rPr>
+        <w:br/>
+      </w:r>
+      <w:r>
+        <w:rPr>
+          <w:sz w:val="22"/>
+          <w:szCs w:val="22"/>
+          <w:lang w:val="en-US"/>
+        </w:rPr>
+        <w:br/>
+      </w:r>
+      <w:r>
+        <w:rPr>
+          <w:sz w:val="22"/>
+          <w:szCs w:val="22"/>
+          <w:lang w:val="en-US"/>
+        </w:rPr>
         <w:t>Harvard University</w:t>
       </w:r>
       <w:r>
@@ -289,6 +458,15 @@
           <w:lang w:val="en-US"/>
         </w:rPr>
         <w:tab/>
+      </w:r>
+      <w:bookmarkStart w:id="0" w:name="_GoBack"/>
+      <w:bookmarkEnd w:id="0"/>
+      <w:r>
+        <w:rPr>
+          <w:sz w:val="22"/>
+          <w:szCs w:val="22"/>
+          <w:lang w:val="en-US"/>
+        </w:rPr>
         <w:t>2012 - 2014</w:t>
       </w:r>
       <w:r>
@@ -304,40 +482,27 @@
           <w:b w:val="0"/>
           <w:lang w:val="en-US"/>
         </w:rPr>
+        <w:t>Postdoctoral Fellow</w:t>
+      </w:r>
+      <w:r>
+        <w:rPr>
+          <w:b w:val="0"/>
+          <w:lang w:val="en-US"/>
+        </w:rPr>
+        <w:t xml:space="preserve">. </w:t>
+      </w:r>
+      <w:r>
+        <w:rPr>
+          <w:b w:val="0"/>
+          <w:lang w:val="en-US"/>
+        </w:rPr>
         <w:t>Department of Chemistry and Chemical Biology</w:t>
       </w:r>
       <w:r>
         <w:rPr>
-          <w:b w:val="0"/>
-          <w:lang w:val="en-US"/>
-        </w:rPr>
-        <w:t>.</w:t>
-      </w:r>
-      <w:r>
-        <w:rPr>
           <w:lang w:val="en-US"/>
         </w:rPr>
         <w:tab/>
-      </w:r>
-      <w:r>
-        <w:rPr>
-          <w:lang w:val="en-US"/>
-        </w:rPr>
-        <w:br/>
-      </w:r>
-      <w:r>
-        <w:rPr>
-          <w:b w:val="0"/>
-          <w:lang w:val="en-US"/>
-        </w:rPr>
-        <w:t>Postdoctoral Fellow</w:t>
-      </w:r>
-      <w:r>
-        <w:rPr>
-          <w:b w:val="0"/>
-          <w:lang w:val="en-US"/>
-        </w:rPr>
-        <w:t xml:space="preserve"> </w:t>
       </w:r>
     </w:p>
     <w:p>
@@ -372,6 +537,7 @@
         <w:ind w:left="720"/>
         <w:rPr>
           <w:b w:val="0"/>
+          <w:i/>
           <w:lang w:val="en-US"/>
         </w:rPr>
       </w:pPr>
@@ -471,41 +637,65 @@
               <w:i/>
               <w:lang w:val="en-US"/>
             </w:rPr>
-            <w:t xml:space="preserve">Binary and Many-Body Interactions in Ultracold </w:t>
-          </w:r>
-          <w:r>
-            <w:rPr>
-              <w:b w:val="0"/>
-              <w:i/>
-              <w:lang w:val="en-US"/>
-            </w:rPr>
-            <w:t>Molecular Gases.</w:t>
-          </w:r>
-          <w:r>
-            <w:rPr>
-              <w:b w:val="0"/>
-              <w:i/>
-              <w:lang w:val="en-US"/>
-            </w:rPr>
-            <w:t xml:space="preserve"> </w:t>
-          </w:r>
-          <w:r>
-            <w:rPr>
-              <w:b w:val="0"/>
-              <w:i/>
-              <w:lang w:val="en-US"/>
-            </w:rPr>
-            <w:br/>
-          </w:r>
-          <w:r>
-            <w:rPr>
-              <w:b w:val="0"/>
-              <w:lang w:val="en-US"/>
-            </w:rPr>
-            <w:t>Advisor: Roman Krems</w:t>
+            <w:t>Binary and Many-Body Interactions in</w:t>
           </w:r>
         </w:sdtContent>
       </w:sdt>
+      <w:r>
+        <w:rPr>
+          <w:b w:val="0"/>
+          <w:i/>
+          <w:lang w:val="en-US"/>
+        </w:rPr>
+        <w:t xml:space="preserve"> </w:t>
+      </w:r>
+      <w:r>
+        <w:rPr>
+          <w:b w:val="0"/>
+          <w:i/>
+          <w:lang w:val="en-US"/>
+        </w:rPr>
+        <w:br/>
+      </w:r>
+      <w:r>
+        <w:rPr>
+          <w:b w:val="0"/>
+          <w:i/>
+          <w:lang w:val="en-US"/>
+        </w:rPr>
+        <w:t xml:space="preserve">Ultracold </w:t>
+      </w:r>
+      <w:r>
+        <w:rPr>
+          <w:b w:val="0"/>
+          <w:i/>
+          <w:lang w:val="en-US"/>
+        </w:rPr>
+        <w:t>Molecular Gases.</w:t>
+      </w:r>
+      <w:r>
+        <w:rPr>
+          <w:b w:val="0"/>
+          <w:i/>
+          <w:lang w:val="en-US"/>
+        </w:rPr>
+        <w:t xml:space="preserve"> </w:t>
+      </w:r>
+      <w:r>
+        <w:rPr>
+          <w:b w:val="0"/>
+          <w:i/>
+          <w:lang w:val="en-US"/>
+        </w:rPr>
+        <w:t xml:space="preserve"> </w:t>
+      </w:r>
+      <w:r>
+        <w:rPr>
+          <w:b w:val="0"/>
+          <w:lang w:val="en-US"/>
+        </w:rPr>
+        <w:t>Advisor: Roman Krems</w:t>
+      </w:r>
     </w:p>
     <w:p>
       <w:pPr>
@@ -570,6 +760,22 @@
           <w:lang w:val="en-US"/>
         </w:rPr>
         <w:t>2007</w:t>
+      </w:r>
+      <w:r>
+        <w:rPr>
+          <w:sz w:val="22"/>
+          <w:szCs w:val="22"/>
+          <w:lang w:val="en-US"/>
+        </w:rPr>
+        <w:t xml:space="preserve"> - 200</w:t>
+      </w:r>
+      <w:r>
+        <w:rPr>
+          <w:sz w:val="22"/>
+          <w:szCs w:val="22"/>
+          <w:lang w:val="en-US"/>
+        </w:rPr>
+        <w:t>2</w:t>
       </w:r>
       <w:r>
         <w:rPr>
@@ -677,15 +883,12 @@
         <w:p>
           <w:pPr>
             <w:pStyle w:val="Ttulo2"/>
-            <w:numPr>
-              <w:ilvl w:val="0"/>
-              <w:numId w:val="26"/>
-            </w:numPr>
             <w:tabs>
               <w:tab w:val="clear" w:pos="10080"/>
               <w:tab w:val="right" w:pos="9720"/>
             </w:tabs>
             <w:spacing w:line="276" w:lineRule="auto"/>
+            <w:ind w:left="720"/>
             <w:rPr>
               <w:b w:val="0"/>
               <w:color w:val="383838" w:themeColor="background2" w:themeShade="40"/>
@@ -696,11 +899,17 @@
           </w:pPr>
           <w:r>
             <w:rPr>
+              <w:lang w:val="en-US"/>
+            </w:rPr>
+            <w:t>G</w:t>
+          </w:r>
+          <w:r>
+            <w:rPr>
               <w:sz w:val="22"/>
               <w:szCs w:val="22"/>
               <w:lang w:val="en-US"/>
             </w:rPr>
-            <w:t>Graduate Physics</w:t>
+            <w:t>raduate Physics</w:t>
           </w:r>
           <w:r>
             <w:rPr>
@@ -720,27 +929,16 @@
             </w:rPr>
             <w:t>Introduction to Atomic, Molecular and Optical Physics.</w:t>
           </w:r>
-        </w:p>
-        <w:p>
-          <w:pPr>
-            <w:pStyle w:val="Ttulo2"/>
-            <w:numPr>
-              <w:ilvl w:val="0"/>
-              <w:numId w:val="26"/>
-            </w:numPr>
-            <w:tabs>
-              <w:tab w:val="clear" w:pos="10080"/>
-              <w:tab w:val="right" w:pos="9720"/>
-            </w:tabs>
-            <w:spacing w:line="276" w:lineRule="auto"/>
+          <w:r>
             <w:rPr>
               <w:b w:val="0"/>
-              <w:color w:val="383838" w:themeColor="background2" w:themeShade="40"/>
+              <w:i/>
               <w:sz w:val="22"/>
               <w:szCs w:val="22"/>
               <w:lang w:val="en-US"/>
             </w:rPr>
-          </w:pPr>
+            <w:br/>
+          </w:r>
           <w:r>
             <w:rPr>
               <w:sz w:val="22"/>
@@ -889,7 +1087,7 @@
               <w:szCs w:val="22"/>
               <w:lang w:val="en-US"/>
             </w:rPr>
-            <w:t xml:space="preserve">,  </w:t>
+            <w:t xml:space="preserve">, </w:t>
           </w:r>
           <w:r>
             <w:rPr>
@@ -905,6 +1103,17 @@
           <w:r>
             <w:rPr>
               <w:b w:val="0"/>
+              <w:i/>
+              <w:color w:val="383838" w:themeColor="background2" w:themeShade="40"/>
+              <w:sz w:val="22"/>
+              <w:szCs w:val="22"/>
+              <w:lang w:val="en-US"/>
+            </w:rPr>
+            <w:t xml:space="preserve"> for Engineers</w:t>
+          </w:r>
+          <w:r>
+            <w:rPr>
+              <w:b w:val="0"/>
               <w:color w:val="383838" w:themeColor="background2" w:themeShade="40"/>
               <w:sz w:val="22"/>
               <w:szCs w:val="22"/>
@@ -912,19 +1121,7 @@
             </w:rPr>
             <w:t>.</w:t>
           </w:r>
-        </w:p>
-        <w:p>
-          <w:pPr>
-            <w:pStyle w:val="Ttulo2"/>
-            <w:numPr>
-              <w:ilvl w:val="0"/>
-              <w:numId w:val="26"/>
-            </w:numPr>
-            <w:tabs>
-              <w:tab w:val="clear" w:pos="10080"/>
-              <w:tab w:val="right" w:pos="9720"/>
-            </w:tabs>
-            <w:spacing w:line="276" w:lineRule="auto"/>
+          <w:r>
             <w:rPr>
               <w:b w:val="0"/>
               <w:color w:val="383838" w:themeColor="background2" w:themeShade="40"/>
@@ -932,7 +1129,8 @@
               <w:szCs w:val="22"/>
               <w:lang w:val="en-US"/>
             </w:rPr>
-          </w:pPr>
+            <w:br/>
+          </w:r>
           <w:r>
             <w:rPr>
               <w:color w:val="383838" w:themeColor="background2" w:themeShade="40"/>
@@ -1328,16 +1526,11 @@
     </w:p>
     <w:p>
       <w:pPr>
-        <w:pStyle w:val="Prrafodelista"/>
         <w:widowControl w:val="0"/>
-        <w:numPr>
-          <w:ilvl w:val="0"/>
-          <w:numId w:val="34"/>
-        </w:numPr>
         <w:autoSpaceDE w:val="0"/>
         <w:autoSpaceDN w:val="0"/>
         <w:adjustRightInd w:val="0"/>
-        <w:ind w:left="360"/>
+        <w:ind w:left="720"/>
         <w:rPr>
           <w:b/>
           <w:color w:val="216535" w:themeColor="accent5" w:themeShade="BF"/>
@@ -1371,50 +1564,46 @@
         </w:rPr>
         <w:t>]</w:t>
       </w:r>
-    </w:p>
-    <w:p>
-      <w:pPr>
-        <w:pStyle w:val="Prrafodelista"/>
-        <w:widowControl w:val="0"/>
-        <w:numPr>
-          <w:ilvl w:val="0"/>
-          <w:numId w:val="34"/>
-        </w:numPr>
-        <w:autoSpaceDE w:val="0"/>
-        <w:autoSpaceDN w:val="0"/>
-        <w:adjustRightInd w:val="0"/>
-        <w:ind w:left="360"/>
-        <w:rPr>
+      <w:r>
+        <w:rPr>
+          <w:rFonts w:asciiTheme="majorHAnsi" w:hAnsiTheme="majorHAnsi" w:cs="Times New Roman"/>
+          <w:sz w:val="22"/>
+          <w:lang w:val="en-US"/>
+        </w:rPr>
+        <w:br/>
+      </w:r>
+      <w:r>
+        <w:rPr>
+          <w:rFonts w:asciiTheme="majorHAnsi" w:hAnsiTheme="majorHAnsi" w:cs="Times New Roman"/>
+          <w:sz w:val="22"/>
+          <w:lang w:val="en-US"/>
+        </w:rPr>
+        <w:t>Millen</w:t>
+      </w:r>
+      <w:r>
+        <w:rPr>
+          <w:rFonts w:asciiTheme="majorHAnsi" w:hAnsiTheme="majorHAnsi" w:cs="Times New Roman"/>
+          <w:sz w:val="22"/>
+          <w:lang w:val="en-US"/>
+        </w:rPr>
+        <w:t>n</w:t>
+      </w:r>
+      <w:r>
+        <w:rPr>
+          <w:rFonts w:asciiTheme="majorHAnsi" w:hAnsiTheme="majorHAnsi" w:cs="Times New Roman"/>
+          <w:sz w:val="22"/>
+          <w:lang w:val="en-US"/>
+        </w:rPr>
+        <w:t xml:space="preserve">ium Institute for Research in Optics (MIRO) </w:t>
+      </w:r>
+      <w:r>
+        <w:rPr>
+          <w:rFonts w:asciiTheme="majorHAnsi" w:hAnsiTheme="majorHAnsi" w:cs="Times New Roman"/>
           <w:b/>
-          <w:color w:val="216535" w:themeColor="accent5" w:themeShade="BF"/>
-          <w:sz w:val="26"/>
-          <w:szCs w:val="26"/>
-          <w:lang w:val="en-US"/>
-        </w:rPr>
-      </w:pPr>
-      <w:r>
-        <w:rPr>
-          <w:rFonts w:asciiTheme="majorHAnsi" w:hAnsiTheme="majorHAnsi" w:cs="Times New Roman"/>
-          <w:sz w:val="22"/>
-          <w:lang w:val="en-US"/>
-        </w:rPr>
-        <w:t>Millen</w:t>
-      </w:r>
-      <w:r>
-        <w:rPr>
-          <w:rFonts w:asciiTheme="majorHAnsi" w:hAnsiTheme="majorHAnsi" w:cs="Times New Roman"/>
-          <w:sz w:val="22"/>
-          <w:lang w:val="en-US"/>
-        </w:rPr>
-        <w:t>n</w:t>
-      </w:r>
-      <w:r>
-        <w:rPr>
-          <w:rFonts w:asciiTheme="majorHAnsi" w:hAnsiTheme="majorHAnsi" w:cs="Times New Roman"/>
-          <w:sz w:val="22"/>
-          <w:lang w:val="en-US"/>
-        </w:rPr>
-        <w:t xml:space="preserve">ium Institute for Research in Optics (MIRO) </w:t>
+          <w:sz w:val="22"/>
+          <w:lang w:val="en-US"/>
+        </w:rPr>
+        <w:t>2018-</w:t>
       </w:r>
       <w:r>
         <w:rPr>
@@ -1423,7 +1612,15 @@
           <w:sz w:val="22"/>
           <w:lang w:val="en-US"/>
         </w:rPr>
-        <w:t>2018-</w:t>
+        <w:t xml:space="preserve">2028  </w:t>
+      </w:r>
+      <w:r>
+        <w:rPr>
+          <w:rFonts w:asciiTheme="majorHAnsi" w:hAnsiTheme="majorHAnsi" w:cs="Times New Roman"/>
+          <w:sz w:val="22"/>
+          <w:lang w:val="en-US"/>
+        </w:rPr>
+        <w:t xml:space="preserve">[US$ 16,130,000, </w:t>
       </w:r>
       <w:r>
         <w:rPr>
@@ -1432,15 +1629,31 @@
           <w:sz w:val="22"/>
           <w:lang w:val="en-US"/>
         </w:rPr>
-        <w:t xml:space="preserve">2028  </w:t>
-      </w:r>
-      <w:r>
-        <w:rPr>
-          <w:rFonts w:asciiTheme="majorHAnsi" w:hAnsiTheme="majorHAnsi" w:cs="Times New Roman"/>
-          <w:sz w:val="22"/>
-          <w:lang w:val="en-US"/>
-        </w:rPr>
-        <w:t xml:space="preserve">[US$ 16,130,000, </w:t>
+        <w:t>co-PI</w:t>
+      </w:r>
+      <w:r>
+        <w:rPr>
+          <w:rFonts w:asciiTheme="majorHAnsi" w:hAnsiTheme="majorHAnsi" w:cs="Times New Roman"/>
+          <w:sz w:val="22"/>
+          <w:lang w:val="en-US"/>
+        </w:rPr>
+        <w:t>]</w:t>
+      </w:r>
+      <w:r>
+        <w:rPr>
+          <w:rFonts w:asciiTheme="majorHAnsi" w:hAnsiTheme="majorHAnsi" w:cs="Times New Roman"/>
+          <w:sz w:val="22"/>
+          <w:lang w:val="en-US"/>
+        </w:rPr>
+        <w:br/>
+      </w:r>
+      <w:r>
+        <w:rPr>
+          <w:rFonts w:asciiTheme="majorHAnsi" w:hAnsiTheme="majorHAnsi" w:cs="Times New Roman"/>
+          <w:sz w:val="22"/>
+          <w:lang w:val="en-US"/>
+        </w:rPr>
+        <w:t xml:space="preserve">Fondecyt Regular </w:t>
       </w:r>
       <w:r>
         <w:rPr>
@@ -1449,6 +1662,64 @@
           <w:sz w:val="22"/>
           <w:lang w:val="en-US"/>
         </w:rPr>
+        <w:t xml:space="preserve">2018-2022 </w:t>
+      </w:r>
+      <w:r>
+        <w:rPr>
+          <w:rFonts w:asciiTheme="majorHAnsi" w:hAnsiTheme="majorHAnsi" w:cs="Times New Roman"/>
+          <w:sz w:val="22"/>
+          <w:lang w:val="en-US"/>
+        </w:rPr>
+        <w:t>[US$290,000</w:t>
+      </w:r>
+      <w:r>
+        <w:rPr>
+          <w:rFonts w:asciiTheme="majorHAnsi" w:hAnsiTheme="majorHAnsi" w:cs="Times New Roman"/>
+          <w:sz w:val="22"/>
+          <w:lang w:val="en-US"/>
+        </w:rPr>
+        <w:t xml:space="preserve">, </w:t>
+      </w:r>
+      <w:r>
+        <w:rPr>
+          <w:rFonts w:asciiTheme="majorHAnsi" w:hAnsiTheme="majorHAnsi" w:cs="Times New Roman"/>
+          <w:b/>
+          <w:sz w:val="22"/>
+          <w:lang w:val="en-US"/>
+        </w:rPr>
+        <w:t>PI</w:t>
+      </w:r>
+      <w:r>
+        <w:rPr>
+          <w:rFonts w:asciiTheme="majorHAnsi" w:hAnsiTheme="majorHAnsi" w:cs="Times New Roman"/>
+          <w:sz w:val="22"/>
+          <w:lang w:val="en-US"/>
+        </w:rPr>
+        <w:t>]</w:t>
+      </w:r>
+      <w:r>
+        <w:rPr>
+          <w:rFonts w:asciiTheme="majorHAnsi" w:hAnsiTheme="majorHAnsi" w:cs="Times New Roman"/>
+          <w:sz w:val="22"/>
+          <w:lang w:val="en-US"/>
+        </w:rPr>
+        <w:t xml:space="preserve">. </w:t>
+      </w:r>
+      <w:r>
+        <w:rPr>
+          <w:rFonts w:asciiTheme="majorHAnsi" w:hAnsiTheme="majorHAnsi" w:cs="Times New Roman"/>
+          <w:sz w:val="22"/>
+          <w:lang w:val="en-US"/>
+        </w:rPr>
+        <w:t xml:space="preserve">CORFO Technological Contracts for Innovation [US$ 290,000, </w:t>
+      </w:r>
+      <w:r>
+        <w:rPr>
+          <w:rFonts w:asciiTheme="majorHAnsi" w:hAnsiTheme="majorHAnsi" w:cs="Times New Roman"/>
+          <w:b/>
+          <w:sz w:val="22"/>
+          <w:lang w:val="en-US"/>
+        </w:rPr>
         <w:t>co-PI</w:t>
       </w:r>
       <w:r>
@@ -1457,225 +1728,82 @@
           <w:sz w:val="22"/>
           <w:lang w:val="en-US"/>
         </w:rPr>
+        <w:t>].</w:t>
+      </w:r>
+      <w:r>
+        <w:rPr>
+          <w:rFonts w:asciiTheme="majorHAnsi" w:hAnsiTheme="majorHAnsi" w:cs="Times New Roman"/>
+          <w:sz w:val="22"/>
+          <w:lang w:val="en-US"/>
+        </w:rPr>
+        <w:t xml:space="preserve"> </w:t>
+      </w:r>
+      <w:r>
+        <w:rPr>
+          <w:rFonts w:asciiTheme="majorHAnsi" w:hAnsiTheme="majorHAnsi" w:cs="Times New Roman"/>
+          <w:sz w:val="22"/>
+          <w:lang w:val="en-US"/>
+        </w:rPr>
+        <w:t xml:space="preserve">Conicyt PAI </w:t>
+      </w:r>
+      <w:r>
+        <w:rPr>
+          <w:rFonts w:asciiTheme="majorHAnsi" w:hAnsiTheme="majorHAnsi" w:cs="Times New Roman"/>
+          <w:b/>
+          <w:sz w:val="22"/>
+          <w:lang w:val="en-US"/>
+        </w:rPr>
+        <w:t xml:space="preserve">2014-2016 </w:t>
+      </w:r>
+      <w:r>
+        <w:rPr>
+          <w:rFonts w:asciiTheme="majorHAnsi" w:hAnsiTheme="majorHAnsi" w:cs="Times New Roman"/>
+          <w:sz w:val="22"/>
+          <w:lang w:val="en-US"/>
+        </w:rPr>
+        <w:t>[</w:t>
+      </w:r>
+      <w:r>
+        <w:rPr>
+          <w:rFonts w:asciiTheme="majorHAnsi" w:hAnsiTheme="majorHAnsi" w:cs="Times New Roman"/>
+          <w:sz w:val="22"/>
+          <w:lang w:val="en-US"/>
+        </w:rPr>
+        <w:t>US$ 69,500</w:t>
+      </w:r>
+      <w:r>
+        <w:rPr>
+          <w:rFonts w:asciiTheme="majorHAnsi" w:hAnsiTheme="majorHAnsi" w:cs="Times New Roman"/>
+          <w:sz w:val="22"/>
+          <w:lang w:val="en-US"/>
+        </w:rPr>
+        <w:t xml:space="preserve">, </w:t>
+      </w:r>
+      <w:r>
+        <w:rPr>
+          <w:rFonts w:asciiTheme="majorHAnsi" w:hAnsiTheme="majorHAnsi" w:cs="Times New Roman"/>
+          <w:b/>
+          <w:sz w:val="22"/>
+          <w:lang w:val="en-US"/>
+        </w:rPr>
+        <w:t>PI</w:t>
+      </w:r>
+      <w:r>
+        <w:rPr>
+          <w:rFonts w:asciiTheme="majorHAnsi" w:hAnsiTheme="majorHAnsi" w:cs="Times New Roman"/>
+          <w:sz w:val="22"/>
+          <w:lang w:val="en-US"/>
+        </w:rPr>
         <w:t>]</w:t>
       </w:r>
-    </w:p>
-    <w:p>
-      <w:pPr>
-        <w:pStyle w:val="Prrafodelista"/>
-        <w:widowControl w:val="0"/>
-        <w:numPr>
-          <w:ilvl w:val="0"/>
-          <w:numId w:val="34"/>
-        </w:numPr>
-        <w:autoSpaceDE w:val="0"/>
-        <w:autoSpaceDN w:val="0"/>
-        <w:adjustRightInd w:val="0"/>
-        <w:ind w:left="360"/>
-        <w:rPr>
-          <w:b/>
-          <w:color w:val="216535" w:themeColor="accent5" w:themeShade="BF"/>
-          <w:sz w:val="26"/>
-          <w:szCs w:val="26"/>
-          <w:lang w:val="en-US"/>
-        </w:rPr>
-      </w:pPr>
-      <w:r>
-        <w:rPr>
-          <w:rFonts w:asciiTheme="majorHAnsi" w:hAnsiTheme="majorHAnsi" w:cs="Times New Roman"/>
-          <w:sz w:val="22"/>
-          <w:lang w:val="en-US"/>
-        </w:rPr>
-        <w:t xml:space="preserve">Fondecyt Regular </w:t>
-      </w:r>
-      <w:r>
-        <w:rPr>
-          <w:rFonts w:asciiTheme="majorHAnsi" w:hAnsiTheme="majorHAnsi" w:cs="Times New Roman"/>
-          <w:b/>
-          <w:sz w:val="22"/>
-          <w:lang w:val="en-US"/>
-        </w:rPr>
-        <w:t xml:space="preserve">2018-2022 </w:t>
-      </w:r>
-      <w:r>
-        <w:rPr>
-          <w:rFonts w:asciiTheme="majorHAnsi" w:hAnsiTheme="majorHAnsi" w:cs="Times New Roman"/>
-          <w:sz w:val="22"/>
-          <w:lang w:val="en-US"/>
-        </w:rPr>
-        <w:t>[US$290,000</w:t>
-      </w:r>
-      <w:r>
-        <w:rPr>
-          <w:rFonts w:asciiTheme="majorHAnsi" w:hAnsiTheme="majorHAnsi" w:cs="Times New Roman"/>
-          <w:sz w:val="22"/>
-          <w:lang w:val="en-US"/>
-        </w:rPr>
-        <w:t xml:space="preserve">, </w:t>
-      </w:r>
-      <w:r>
-        <w:rPr>
-          <w:rFonts w:asciiTheme="majorHAnsi" w:hAnsiTheme="majorHAnsi" w:cs="Times New Roman"/>
-          <w:b/>
-          <w:sz w:val="22"/>
-          <w:lang w:val="en-US"/>
-        </w:rPr>
-        <w:t>PI</w:t>
-      </w:r>
-      <w:r>
-        <w:rPr>
-          <w:rFonts w:asciiTheme="majorHAnsi" w:hAnsiTheme="majorHAnsi" w:cs="Times New Roman"/>
-          <w:sz w:val="22"/>
-          <w:lang w:val="en-US"/>
-        </w:rPr>
-        <w:t>]</w:t>
-      </w:r>
-    </w:p>
-    <w:p>
-      <w:pPr>
-        <w:pStyle w:val="Prrafodelista"/>
-        <w:widowControl w:val="0"/>
-        <w:numPr>
-          <w:ilvl w:val="0"/>
-          <w:numId w:val="34"/>
-        </w:numPr>
-        <w:autoSpaceDE w:val="0"/>
-        <w:autoSpaceDN w:val="0"/>
-        <w:adjustRightInd w:val="0"/>
-        <w:ind w:left="360"/>
-        <w:rPr>
-          <w:b/>
-          <w:color w:val="216535" w:themeColor="accent5" w:themeShade="BF"/>
-          <w:sz w:val="26"/>
-          <w:szCs w:val="26"/>
-          <w:lang w:val="en-US"/>
-        </w:rPr>
-      </w:pPr>
-      <w:r>
-        <w:rPr>
-          <w:rFonts w:asciiTheme="majorHAnsi" w:hAnsiTheme="majorHAnsi" w:cs="Times New Roman"/>
-          <w:sz w:val="22"/>
-          <w:lang w:val="en-US"/>
-        </w:rPr>
-        <w:t xml:space="preserve">CORFO Technological Contracts for Innovation [US$ 290,000, </w:t>
-      </w:r>
-      <w:r>
-        <w:rPr>
-          <w:rFonts w:asciiTheme="majorHAnsi" w:hAnsiTheme="majorHAnsi" w:cs="Times New Roman"/>
-          <w:b/>
-          <w:sz w:val="22"/>
-          <w:lang w:val="en-US"/>
-        </w:rPr>
-        <w:t>co-PI</w:t>
-      </w:r>
-      <w:r>
-        <w:rPr>
-          <w:rFonts w:asciiTheme="majorHAnsi" w:hAnsiTheme="majorHAnsi" w:cs="Times New Roman"/>
-          <w:sz w:val="22"/>
-          <w:lang w:val="en-US"/>
-        </w:rPr>
-        <w:t>].</w:t>
-      </w:r>
-    </w:p>
-    <w:p>
-      <w:pPr>
-        <w:pStyle w:val="Prrafodelista"/>
-        <w:widowControl w:val="0"/>
-        <w:numPr>
-          <w:ilvl w:val="0"/>
-          <w:numId w:val="34"/>
-        </w:numPr>
-        <w:autoSpaceDE w:val="0"/>
-        <w:autoSpaceDN w:val="0"/>
-        <w:adjustRightInd w:val="0"/>
-        <w:ind w:left="360"/>
-        <w:rPr>
-          <w:b/>
-          <w:color w:val="216535" w:themeColor="accent5" w:themeShade="BF"/>
-          <w:sz w:val="26"/>
-          <w:szCs w:val="26"/>
-          <w:lang w:val="en-US"/>
-        </w:rPr>
-      </w:pPr>
-      <w:r>
-        <w:rPr>
-          <w:rFonts w:asciiTheme="majorHAnsi" w:hAnsiTheme="majorHAnsi" w:cs="Times New Roman"/>
-          <w:sz w:val="22"/>
-          <w:lang w:val="en-US"/>
-        </w:rPr>
-        <w:t xml:space="preserve">Conicyt PAI </w:t>
-      </w:r>
-      <w:r>
-        <w:rPr>
-          <w:rFonts w:asciiTheme="majorHAnsi" w:hAnsiTheme="majorHAnsi" w:cs="Times New Roman"/>
-          <w:b/>
-          <w:sz w:val="22"/>
-          <w:lang w:val="en-US"/>
-        </w:rPr>
-        <w:t xml:space="preserve">2014-2016 </w:t>
-      </w:r>
-      <w:r>
-        <w:rPr>
-          <w:rFonts w:asciiTheme="majorHAnsi" w:hAnsiTheme="majorHAnsi" w:cs="Times New Roman"/>
-          <w:sz w:val="22"/>
-          <w:lang w:val="en-US"/>
-        </w:rPr>
-        <w:t>[</w:t>
-      </w:r>
-      <w:r>
-        <w:rPr>
-          <w:rFonts w:asciiTheme="majorHAnsi" w:hAnsiTheme="majorHAnsi" w:cs="Times New Roman"/>
-          <w:sz w:val="22"/>
-          <w:lang w:val="en-US"/>
-        </w:rPr>
-        <w:t>US$ 69,500</w:t>
-      </w:r>
-      <w:r>
-        <w:rPr>
-          <w:rFonts w:asciiTheme="majorHAnsi" w:hAnsiTheme="majorHAnsi" w:cs="Times New Roman"/>
-          <w:sz w:val="22"/>
-          <w:lang w:val="en-US"/>
-        </w:rPr>
-        <w:t xml:space="preserve">, </w:t>
-      </w:r>
-      <w:r>
-        <w:rPr>
-          <w:rFonts w:asciiTheme="majorHAnsi" w:hAnsiTheme="majorHAnsi" w:cs="Times New Roman"/>
-          <w:b/>
-          <w:sz w:val="22"/>
-          <w:lang w:val="en-US"/>
-        </w:rPr>
-        <w:t>PI</w:t>
-      </w:r>
-      <w:r>
-        <w:rPr>
-          <w:rFonts w:asciiTheme="majorHAnsi" w:hAnsiTheme="majorHAnsi" w:cs="Times New Roman"/>
-          <w:sz w:val="22"/>
-          <w:lang w:val="en-US"/>
-        </w:rPr>
-        <w:t>]</w:t>
-      </w:r>
-    </w:p>
-    <w:p>
-      <w:pPr>
-        <w:pStyle w:val="Prrafodelista"/>
-        <w:widowControl w:val="0"/>
-        <w:numPr>
-          <w:ilvl w:val="0"/>
-          <w:numId w:val="34"/>
-        </w:numPr>
-        <w:autoSpaceDE w:val="0"/>
-        <w:autoSpaceDN w:val="0"/>
-        <w:adjustRightInd w:val="0"/>
-        <w:ind w:left="360"/>
-        <w:rPr>
-          <w:b/>
-          <w:color w:val="216535" w:themeColor="accent5" w:themeShade="BF"/>
-          <w:sz w:val="26"/>
-          <w:szCs w:val="26"/>
-          <w:lang w:val="en-US"/>
-        </w:rPr>
-      </w:pPr>
+      <w:r>
+        <w:rPr>
+          <w:rFonts w:asciiTheme="majorHAnsi" w:hAnsiTheme="majorHAnsi" w:cs="Times New Roman"/>
+          <w:sz w:val="22"/>
+          <w:lang w:val="en-US"/>
+        </w:rPr>
+        <w:t xml:space="preserve">. </w:t>
+      </w:r>
       <w:r>
         <w:rPr>
           <w:rFonts w:asciiTheme="majorHAnsi" w:hAnsiTheme="majorHAnsi" w:cs="Times New Roman"/>
@@ -1847,7 +1975,7 @@
               <w:sz w:val="22"/>
               <w:lang w:val="en-US"/>
             </w:rPr>
-            <w:t xml:space="preserve"> Puerto Natales, Chile, Dec. 16-20, 2019.   </w:t>
+            <w:t>Puerto Natales, Chile, Dec. 16-20, 2019.   </w:t>
           </w:r>
         </w:p>
         <w:p>
@@ -2173,15 +2301,14 @@
     </w:p>
     <w:p>
       <w:pPr>
-        <w:pStyle w:val="Prrafodelista"/>
-        <w:widowControl w:val="0"/>
-        <w:autoSpaceDE w:val="0"/>
-        <w:autoSpaceDN w:val="0"/>
-        <w:adjustRightInd w:val="0"/>
-        <w:ind w:left="360"/>
-        <w:rPr>
-          <w:b/>
-          <w:lang w:val="en-US"/>
+        <w:spacing w:line="240" w:lineRule="auto"/>
+        <w:ind w:left="426" w:hanging="426"/>
+        <w:rPr>
+          <w:rFonts w:ascii="Book Antiqua" w:eastAsia="Times New Roman" w:hAnsi="Book Antiqua" w:cs="Arial"/>
+          <w:color w:val="222222"/>
+          <w:sz w:val="22"/>
+          <w:shd w:val="clear" w:color="auto" w:fill="FFFFFF"/>
+          <w:lang w:val="en-US" w:eastAsia="es-ES"/>
         </w:rPr>
       </w:pPr>
     </w:p>
@@ -2206,7 +2333,7 @@
           <w:shd w:val="clear" w:color="auto" w:fill="FFFFFF"/>
           <w:lang w:val="en-US" w:eastAsia="es-ES"/>
         </w:rPr>
-        <w:t xml:space="preserve">[26] </w:t>
+        <w:t xml:space="preserve">[27] </w:t>
       </w:r>
       <w:r>
         <w:rPr>
@@ -2282,7 +2409,96 @@
           <w:shd w:val="clear" w:color="auto" w:fill="FFFFFF"/>
           <w:lang w:val="en-US" w:eastAsia="es-ES"/>
         </w:rPr>
-        <w:t>for interacting Rydberg atoms and alkali-metal dimers</w:t>
+        <w:t xml:space="preserve">for interacting Rydberg atoms and alkali-metal dimers, </w:t>
+      </w:r>
+      <w:r>
+        <w:rPr>
+          <w:rFonts w:ascii="Book Antiqua" w:eastAsia="Times New Roman" w:hAnsi="Book Antiqua" w:cs="Arial"/>
+          <w:color w:val="222222"/>
+          <w:sz w:val="22"/>
+          <w:shd w:val="clear" w:color="auto" w:fill="FFFFFF"/>
+          <w:lang w:val="en-US" w:eastAsia="es-ES"/>
+        </w:rPr>
+        <w:t xml:space="preserve">Phys Rev. A, in press, </w:t>
+      </w:r>
+      <w:r>
+        <w:rPr>
+          <w:rFonts w:ascii="Book Antiqua" w:eastAsia="Times New Roman" w:hAnsi="Book Antiqua" w:cs="Arial"/>
+          <w:b/>
+          <w:color w:val="222222"/>
+          <w:sz w:val="22"/>
+          <w:shd w:val="clear" w:color="auto" w:fill="FFFFFF"/>
+          <w:lang w:val="en-US" w:eastAsia="es-ES"/>
+        </w:rPr>
+        <w:t>2020.</w:t>
+      </w:r>
+    </w:p>
+    <w:p>
+      <w:pPr>
+        <w:spacing w:line="240" w:lineRule="auto"/>
+        <w:ind w:left="426" w:hanging="426"/>
+        <w:rPr>
+          <w:rFonts w:ascii="Book Antiqua" w:eastAsia="Times New Roman" w:hAnsi="Book Antiqua" w:cs="Arial"/>
+          <w:color w:val="222222"/>
+          <w:sz w:val="22"/>
+          <w:shd w:val="clear" w:color="auto" w:fill="FFFFFF"/>
+          <w:lang w:val="en-US" w:eastAsia="es-ES"/>
+        </w:rPr>
+      </w:pPr>
+    </w:p>
+    <w:p>
+      <w:pPr>
+        <w:spacing w:line="240" w:lineRule="auto"/>
+        <w:ind w:left="426" w:hanging="426"/>
+        <w:rPr>
+          <w:rFonts w:ascii="Book Antiqua" w:eastAsia="Times New Roman" w:hAnsi="Book Antiqua" w:cs="Arial"/>
+          <w:b/>
+          <w:color w:val="222222"/>
+          <w:sz w:val="22"/>
+          <w:shd w:val="clear" w:color="auto" w:fill="FFFFFF"/>
+          <w:lang w:val="en-US" w:eastAsia="es-ES"/>
+        </w:rPr>
+      </w:pPr>
+      <w:r>
+        <w:rPr>
+          <w:rFonts w:ascii="Book Antiqua" w:eastAsia="Times New Roman" w:hAnsi="Book Antiqua" w:cs="Arial"/>
+          <w:color w:val="222222"/>
+          <w:sz w:val="22"/>
+          <w:shd w:val="clear" w:color="auto" w:fill="FFFFFF"/>
+          <w:lang w:val="en-US" w:eastAsia="es-ES"/>
+        </w:rPr>
+        <w:t>[26</w:t>
+      </w:r>
+      <w:r>
+        <w:rPr>
+          <w:rFonts w:ascii="Book Antiqua" w:eastAsia="Times New Roman" w:hAnsi="Book Antiqua" w:cs="Arial"/>
+          <w:color w:val="222222"/>
+          <w:sz w:val="22"/>
+          <w:shd w:val="clear" w:color="auto" w:fill="FFFFFF"/>
+          <w:lang w:val="en-US" w:eastAsia="es-ES"/>
+        </w:rPr>
+        <w:t xml:space="preserve">] </w:t>
+      </w:r>
+      <w:r>
+        <w:rPr>
+          <w:rFonts w:ascii="Book Antiqua" w:eastAsia="Times New Roman" w:hAnsi="Book Antiqua" w:cs="Arial"/>
+          <w:b/>
+          <w:color w:val="222222"/>
+          <w:sz w:val="22"/>
+          <w:shd w:val="clear" w:color="auto" w:fill="FFFFFF"/>
+          <w:lang w:val="en-US" w:eastAsia="es-ES"/>
+        </w:rPr>
+        <w:t>F. Herrera</w:t>
+      </w:r>
+      <w:r>
+        <w:rPr>
+          <w:rFonts w:ascii="Book Antiqua" w:eastAsia="Times New Roman" w:hAnsi="Book Antiqua" w:cs="Arial"/>
+          <w:color w:val="222222"/>
+          <w:sz w:val="22"/>
+          <w:shd w:val="clear" w:color="auto" w:fill="FFFFFF"/>
+          <w:lang w:val="en-US" w:eastAsia="es-ES"/>
+        </w:rPr>
+        <w:t xml:space="preserve">, J. Owrutsky, </w:t>
       </w:r>
       <w:r>
         <w:rPr>
@@ -2293,7 +2509,95 @@
           <w:shd w:val="clear" w:color="auto" w:fill="FFFFFF"/>
           <w:lang w:val="en-US" w:eastAsia="es-ES"/>
         </w:rPr>
-        <w:t>,</w:t>
+        <w:t xml:space="preserve">Perspective: Molecular polaritons for controlling chemistry with quantum optics, </w:t>
+      </w:r>
+      <w:r>
+        <w:rPr>
+          <w:rFonts w:ascii="Book Antiqua" w:eastAsia="Times New Roman" w:hAnsi="Book Antiqua" w:cs="Arial"/>
+          <w:color w:val="222222"/>
+          <w:sz w:val="22"/>
+          <w:shd w:val="clear" w:color="auto" w:fill="FFFFFF"/>
+          <w:lang w:val="en-US" w:eastAsia="es-ES"/>
+        </w:rPr>
+        <w:t xml:space="preserve">J. Chem. Phys. 152, 100902, </w:t>
+      </w:r>
+      <w:r>
+        <w:rPr>
+          <w:rFonts w:ascii="Book Antiqua" w:eastAsia="Times New Roman" w:hAnsi="Book Antiqua" w:cs="Arial"/>
+          <w:b/>
+          <w:color w:val="222222"/>
+          <w:sz w:val="22"/>
+          <w:shd w:val="clear" w:color="auto" w:fill="FFFFFF"/>
+          <w:lang w:val="en-US" w:eastAsia="es-ES"/>
+        </w:rPr>
+        <w:t>2020</w:t>
+      </w:r>
+      <w:r>
+        <w:rPr>
+          <w:rFonts w:ascii="Book Antiqua" w:eastAsia="Times New Roman" w:hAnsi="Book Antiqua" w:cs="Arial"/>
+          <w:color w:val="222222"/>
+          <w:sz w:val="22"/>
+          <w:shd w:val="clear" w:color="auto" w:fill="FFFFFF"/>
+          <w:lang w:val="en-US" w:eastAsia="es-ES"/>
+        </w:rPr>
+        <w:t>.</w:t>
+      </w:r>
+    </w:p>
+    <w:p>
+      <w:pPr>
+        <w:spacing w:line="240" w:lineRule="auto"/>
+        <w:ind w:left="426" w:hanging="426"/>
+        <w:rPr>
+          <w:rFonts w:ascii="Book Antiqua" w:eastAsia="Times New Roman" w:hAnsi="Book Antiqua" w:cs="Arial"/>
+          <w:color w:val="222222"/>
+          <w:sz w:val="22"/>
+          <w:shd w:val="clear" w:color="auto" w:fill="FFFFFF"/>
+          <w:lang w:val="en-US" w:eastAsia="es-ES"/>
+        </w:rPr>
+      </w:pPr>
+    </w:p>
+    <w:p>
+      <w:pPr>
+        <w:spacing w:line="240" w:lineRule="auto"/>
+        <w:ind w:left="426" w:hanging="426"/>
+        <w:rPr>
+          <w:rFonts w:ascii="Book Antiqua" w:eastAsia="Times New Roman" w:hAnsi="Book Antiqua" w:cs="Arial"/>
+          <w:color w:val="222222"/>
+          <w:sz w:val="22"/>
+          <w:shd w:val="clear" w:color="auto" w:fill="FFFFFF"/>
+          <w:lang w:val="en-US" w:eastAsia="es-ES"/>
+        </w:rPr>
+      </w:pPr>
+      <w:r>
+        <w:rPr>
+          <w:rFonts w:ascii="Book Antiqua" w:eastAsia="Times New Roman" w:hAnsi="Book Antiqua" w:cs="Arial"/>
+          <w:color w:val="222222"/>
+          <w:sz w:val="22"/>
+          <w:shd w:val="clear" w:color="auto" w:fill="FFFFFF"/>
+          <w:lang w:val="en-US" w:eastAsia="es-ES"/>
+        </w:rPr>
+        <w:t xml:space="preserve">[25] </w:t>
+      </w:r>
+      <w:r>
+        <w:rPr>
+          <w:rFonts w:ascii="Book Antiqua" w:eastAsia="Times New Roman" w:hAnsi="Book Antiqua" w:cs="Arial"/>
+          <w:b/>
+          <w:color w:val="222222"/>
+          <w:sz w:val="22"/>
+          <w:shd w:val="clear" w:color="auto" w:fill="FFFFFF"/>
+          <w:lang w:val="en-US" w:eastAsia="es-ES"/>
+        </w:rPr>
+        <w:t>F. Herrera</w:t>
+      </w:r>
+      <w:r>
+        <w:rPr>
+          <w:rFonts w:ascii="Book Antiqua" w:eastAsia="Times New Roman" w:hAnsi="Book Antiqua" w:cs="Arial"/>
+          <w:color w:val="222222"/>
+          <w:sz w:val="22"/>
+          <w:shd w:val="clear" w:color="auto" w:fill="FFFFFF"/>
+          <w:lang w:val="en-US" w:eastAsia="es-ES"/>
+        </w:rPr>
+        <w:t xml:space="preserve">, </w:t>
       </w:r>
       <w:r>
         <w:rPr>
@@ -2304,7 +2608,7 @@
           <w:shd w:val="clear" w:color="auto" w:fill="FFFFFF"/>
           <w:lang w:val="en-US" w:eastAsia="es-ES"/>
         </w:rPr>
-        <w:t xml:space="preserve"> </w:t>
+        <w:t>Photochemistry with Quantum Optics from a Non-Adiabatic Quantum Trajectory Perspective</w:t>
       </w:r>
       <w:r>
         <w:rPr>
@@ -2314,37 +2618,7 @@
           <w:shd w:val="clear" w:color="auto" w:fill="FFFFFF"/>
           <w:lang w:val="en-US" w:eastAsia="es-ES"/>
         </w:rPr>
-        <w:t xml:space="preserve">arXiv:1912.01568 </w:t>
-      </w:r>
-      <w:r>
-        <w:rPr>
-          <w:rFonts w:ascii="Book Antiqua" w:eastAsia="Times New Roman" w:hAnsi="Book Antiqua" w:cs="Arial"/>
-          <w:color w:val="222222"/>
-          <w:sz w:val="22"/>
-          <w:shd w:val="clear" w:color="auto" w:fill="FFFFFF"/>
-          <w:lang w:val="en-US" w:eastAsia="es-ES"/>
-        </w:rPr>
-        <w:t>[</w:t>
-      </w:r>
-      <w:r>
-        <w:rPr>
-          <w:rFonts w:ascii="Book Antiqua" w:eastAsia="Times New Roman" w:hAnsi="Book Antiqua" w:cs="Arial"/>
-          <w:color w:val="222222"/>
-          <w:sz w:val="22"/>
-          <w:shd w:val="clear" w:color="auto" w:fill="FFFFFF"/>
-          <w:lang w:val="en-US" w:eastAsia="es-ES"/>
-        </w:rPr>
-        <w:t>PRA submission</w:t>
-      </w:r>
-      <w:r>
-        <w:rPr>
-          <w:rFonts w:ascii="Book Antiqua" w:eastAsia="Times New Roman" w:hAnsi="Book Antiqua" w:cs="Arial"/>
-          <w:color w:val="222222"/>
-          <w:sz w:val="22"/>
-          <w:shd w:val="clear" w:color="auto" w:fill="FFFFFF"/>
-          <w:lang w:val="en-US" w:eastAsia="es-ES"/>
-        </w:rPr>
-        <w:t xml:space="preserve">], </w:t>
+        <w:t xml:space="preserve">, Chem 6, 5-18, </w:t>
       </w:r>
       <w:r>
         <w:rPr>
@@ -2355,178 +2629,7 @@
           <w:shd w:val="clear" w:color="auto" w:fill="FFFFFF"/>
           <w:lang w:val="en-US" w:eastAsia="es-ES"/>
         </w:rPr>
-        <w:t>2019</w:t>
-      </w:r>
-      <w:r>
-        <w:rPr>
-          <w:rFonts w:ascii="Book Antiqua" w:eastAsia="Times New Roman" w:hAnsi="Book Antiqua" w:cs="Arial"/>
-          <w:b/>
-          <w:color w:val="222222"/>
-          <w:sz w:val="22"/>
-          <w:shd w:val="clear" w:color="auto" w:fill="FFFFFF"/>
-          <w:lang w:val="en-US" w:eastAsia="es-ES"/>
-        </w:rPr>
-        <w:t>.</w:t>
-      </w:r>
-    </w:p>
-    <w:p>
-      <w:pPr>
-        <w:spacing w:line="240" w:lineRule="auto"/>
-        <w:ind w:left="426" w:hanging="426"/>
-        <w:rPr>
-          <w:rFonts w:ascii="Book Antiqua" w:eastAsia="Times New Roman" w:hAnsi="Book Antiqua" w:cs="Arial"/>
-          <w:color w:val="222222"/>
-          <w:sz w:val="22"/>
-          <w:shd w:val="clear" w:color="auto" w:fill="FFFFFF"/>
-          <w:lang w:val="en-US" w:eastAsia="es-ES"/>
-        </w:rPr>
-      </w:pPr>
-    </w:p>
-    <w:p>
-      <w:pPr>
-        <w:spacing w:line="240" w:lineRule="auto"/>
-        <w:ind w:left="426" w:hanging="426"/>
-        <w:rPr>
-          <w:rFonts w:ascii="Book Antiqua" w:eastAsia="Times New Roman" w:hAnsi="Book Antiqua" w:cs="Arial"/>
-          <w:b/>
-          <w:color w:val="222222"/>
-          <w:sz w:val="22"/>
-          <w:shd w:val="clear" w:color="auto" w:fill="FFFFFF"/>
-          <w:lang w:val="en-US" w:eastAsia="es-ES"/>
-        </w:rPr>
-      </w:pPr>
-      <w:r>
-        <w:rPr>
-          <w:rFonts w:ascii="Book Antiqua" w:eastAsia="Times New Roman" w:hAnsi="Book Antiqua" w:cs="Arial"/>
-          <w:color w:val="222222"/>
-          <w:sz w:val="22"/>
-          <w:shd w:val="clear" w:color="auto" w:fill="FFFFFF"/>
-          <w:lang w:val="en-US" w:eastAsia="es-ES"/>
-        </w:rPr>
-        <w:t xml:space="preserve">[25] </w:t>
-      </w:r>
-      <w:r>
-        <w:rPr>
-          <w:rFonts w:ascii="Book Antiqua" w:eastAsia="Times New Roman" w:hAnsi="Book Antiqua" w:cs="Arial"/>
-          <w:b/>
-          <w:color w:val="222222"/>
-          <w:sz w:val="22"/>
-          <w:shd w:val="clear" w:color="auto" w:fill="FFFFFF"/>
-          <w:lang w:val="en-US" w:eastAsia="es-ES"/>
-        </w:rPr>
-        <w:t>F. Herrera</w:t>
-      </w:r>
-      <w:r>
-        <w:rPr>
-          <w:rFonts w:ascii="Book Antiqua" w:eastAsia="Times New Roman" w:hAnsi="Book Antiqua" w:cs="Arial"/>
-          <w:color w:val="222222"/>
-          <w:sz w:val="22"/>
-          <w:shd w:val="clear" w:color="auto" w:fill="FFFFFF"/>
-          <w:lang w:val="en-US" w:eastAsia="es-ES"/>
-        </w:rPr>
-        <w:t xml:space="preserve">, J. Owrutsky, </w:t>
-      </w:r>
-      <w:r>
-        <w:rPr>
-          <w:rFonts w:ascii="Book Antiqua" w:eastAsia="Times New Roman" w:hAnsi="Book Antiqua" w:cs="Arial"/>
-          <w:i/>
-          <w:color w:val="222222"/>
-          <w:sz w:val="22"/>
-          <w:shd w:val="clear" w:color="auto" w:fill="FFFFFF"/>
-          <w:lang w:val="en-US" w:eastAsia="es-ES"/>
-        </w:rPr>
-        <w:t xml:space="preserve">Perspective: Molecular polaritons for controlling chemistry with quantum optics, </w:t>
-      </w:r>
-      <w:r>
-        <w:rPr>
-          <w:rFonts w:ascii="Book Antiqua" w:eastAsia="Times New Roman" w:hAnsi="Book Antiqua" w:cs="Arial"/>
-          <w:color w:val="222222"/>
-          <w:sz w:val="22"/>
-          <w:shd w:val="clear" w:color="auto" w:fill="FFFFFF"/>
-          <w:lang w:val="en-US" w:eastAsia="es-ES"/>
-        </w:rPr>
-        <w:t>arXiv:1911.05017</w:t>
-      </w:r>
-      <w:r>
-        <w:rPr>
-          <w:rFonts w:ascii="Book Antiqua" w:eastAsia="Times New Roman" w:hAnsi="Book Antiqua" w:cs="Arial"/>
-          <w:color w:val="222222"/>
-          <w:sz w:val="22"/>
-          <w:shd w:val="clear" w:color="auto" w:fill="FFFFFF"/>
-          <w:lang w:val="en-US" w:eastAsia="es-ES"/>
-        </w:rPr>
-        <w:t xml:space="preserve"> [</w:t>
-      </w:r>
-      <w:r>
-        <w:rPr>
-          <w:rFonts w:ascii="Book Antiqua" w:eastAsia="Times New Roman" w:hAnsi="Book Antiqua" w:cs="Arial"/>
-          <w:color w:val="222222"/>
-          <w:sz w:val="22"/>
-          <w:shd w:val="clear" w:color="auto" w:fill="FFFFFF"/>
-          <w:lang w:val="en-US" w:eastAsia="es-ES"/>
-        </w:rPr>
-        <w:t xml:space="preserve">Invited </w:t>
-      </w:r>
-      <w:r>
-        <w:rPr>
-          <w:rFonts w:ascii="Book Antiqua" w:eastAsia="Times New Roman" w:hAnsi="Book Antiqua" w:cs="Arial"/>
-          <w:color w:val="222222"/>
-          <w:sz w:val="22"/>
-          <w:shd w:val="clear" w:color="auto" w:fill="FFFFFF"/>
-          <w:lang w:val="en-US" w:eastAsia="es-ES"/>
-        </w:rPr>
-        <w:t xml:space="preserve">JCP </w:t>
-      </w:r>
-      <w:r>
-        <w:rPr>
-          <w:rFonts w:ascii="Book Antiqua" w:eastAsia="Times New Roman" w:hAnsi="Book Antiqua" w:cs="Arial"/>
-          <w:color w:val="222222"/>
-          <w:sz w:val="22"/>
-          <w:shd w:val="clear" w:color="auto" w:fill="FFFFFF"/>
-          <w:lang w:val="en-US" w:eastAsia="es-ES"/>
-        </w:rPr>
-        <w:t>submi</w:t>
-      </w:r>
-      <w:r>
-        <w:rPr>
-          <w:rFonts w:ascii="Book Antiqua" w:eastAsia="Times New Roman" w:hAnsi="Book Antiqua" w:cs="Arial"/>
-          <w:color w:val="222222"/>
-          <w:sz w:val="22"/>
-          <w:shd w:val="clear" w:color="auto" w:fill="FFFFFF"/>
-          <w:lang w:val="en-US" w:eastAsia="es-ES"/>
-        </w:rPr>
-        <w:t>ssion</w:t>
-      </w:r>
-      <w:r>
-        <w:rPr>
-          <w:rFonts w:ascii="Book Antiqua" w:eastAsia="Times New Roman" w:hAnsi="Book Antiqua" w:cs="Arial"/>
-          <w:color w:val="222222"/>
-          <w:sz w:val="22"/>
-          <w:shd w:val="clear" w:color="auto" w:fill="FFFFFF"/>
-          <w:lang w:val="en-US" w:eastAsia="es-ES"/>
-        </w:rPr>
-        <w:t>]</w:t>
-      </w:r>
-      <w:r>
-        <w:rPr>
-          <w:rFonts w:ascii="Book Antiqua" w:eastAsia="Times New Roman" w:hAnsi="Book Antiqua" w:cs="Arial"/>
-          <w:color w:val="222222"/>
-          <w:sz w:val="22"/>
-          <w:shd w:val="clear" w:color="auto" w:fill="FFFFFF"/>
-          <w:lang w:val="en-US" w:eastAsia="es-ES"/>
-        </w:rPr>
-        <w:t xml:space="preserve">, </w:t>
-      </w:r>
-      <w:r>
-        <w:rPr>
-          <w:rFonts w:ascii="Book Antiqua" w:eastAsia="Times New Roman" w:hAnsi="Book Antiqua" w:cs="Arial"/>
-          <w:b/>
-          <w:color w:val="222222"/>
-          <w:sz w:val="22"/>
-          <w:shd w:val="clear" w:color="auto" w:fill="FFFFFF"/>
-          <w:lang w:val="en-US" w:eastAsia="es-ES"/>
-        </w:rPr>
-        <w:t>2019</w:t>
+        <w:t>2020</w:t>
       </w:r>
       <w:r>
         <w:rPr>
@@ -6318,8 +6421,8 @@
           <w:lang w:val="en-US"/>
         </w:rPr>
       </w:pPr>
-      <w:bookmarkStart w:id="0" w:name="OLE_LINK3"/>
-      <w:bookmarkStart w:id="1" w:name="OLE_LINK4"/>
+      <w:bookmarkStart w:id="1" w:name="OLE_LINK3"/>
+      <w:bookmarkStart w:id="2" w:name="OLE_LINK4"/>
       <w:r>
         <w:rPr>
           <w:rFonts w:asciiTheme="majorHAnsi" w:hAnsiTheme="majorHAnsi" w:cs="Times New Roman"/>
@@ -6337,8 +6440,8 @@
         </w:rPr>
         <w:t>, Photodynamics, Mendoza</w:t>
       </w:r>
-      <w:bookmarkEnd w:id="0"/>
       <w:bookmarkEnd w:id="1"/>
+      <w:bookmarkEnd w:id="2"/>
       <w:r>
         <w:rPr>
           <w:rFonts w:asciiTheme="majorHAnsi" w:hAnsiTheme="majorHAnsi" w:cs="Times New Roman"/>
@@ -7021,14 +7124,16 @@
         </w:rPr>
         <w:t>.</w:t>
       </w:r>
-      <w:bookmarkStart w:id="2" w:name="_GoBack"/>
-      <w:bookmarkEnd w:id="2"/>
     </w:p>
     <w:sectPr>
-      <w:footerReference w:type="default" r:id="rId8"/>
-      <w:footerReference w:type="first" r:id="rId9"/>
+      <w:headerReference w:type="even" r:id="rId9"/>
+      <w:headerReference w:type="default" r:id="rId10"/>
+      <w:footerReference w:type="even" r:id="rId11"/>
+      <w:footerReference w:type="default" r:id="rId12"/>
+      <w:headerReference w:type="first" r:id="rId13"/>
+      <w:footerReference w:type="first" r:id="rId14"/>
       <w:pgSz w:w="11909" w:h="16834" w:code="9"/>
-      <w:pgMar w:top="-851" w:right="994" w:bottom="993" w:left="993" w:header="709" w:footer="720" w:gutter="0"/>
+      <w:pgMar w:top="-709" w:right="994" w:bottom="993" w:left="993" w:header="709" w:footer="1009" w:gutter="0"/>
       <w:cols w:space="720"/>
       <w:titlePg/>
       <w:docGrid w:linePitch="360"/>
@@ -7067,45 +7172,7 @@
   <w:p>
     <w:pPr>
       <w:pStyle w:val="Piedepgina"/>
-      <w:jc w:val="right"/>
-    </w:pPr>
-    <w:r>
-      <w:rPr>
-        <w:rStyle w:val="Nmerodepgina"/>
-      </w:rPr>
-      <w:fldChar w:fldCharType="begin"/>
-    </w:r>
-    <w:r>
-      <w:rPr>
-        <w:rStyle w:val="Nmerodepgina"/>
-      </w:rPr>
-      <w:instrText xml:space="preserve"> PAGE </w:instrText>
-    </w:r>
-    <w:r>
-      <w:rPr>
-        <w:rStyle w:val="Nmerodepgina"/>
-      </w:rPr>
-      <w:fldChar w:fldCharType="separate"/>
-    </w:r>
-    <w:r>
-      <w:rPr>
-        <w:rStyle w:val="Nmerodepgina"/>
-        <w:noProof/>
-      </w:rPr>
-      <w:t>4</w:t>
-    </w:r>
-    <w:r>
-      <w:rPr>
-        <w:rStyle w:val="Nmerodepgina"/>
-      </w:rPr>
-      <w:fldChar w:fldCharType="end"/>
-    </w:r>
-    <w:r>
-      <w:rPr>
-        <w:rStyle w:val="Nmerodepgina"/>
-      </w:rPr>
-      <w:t>/4</w:t>
-    </w:r>
+    </w:pPr>
   </w:p>
 </w:ftr>
 </file>
@@ -7140,6 +7207,54 @@
         <w:rStyle w:val="Nmerodepgina"/>
         <w:noProof/>
       </w:rPr>
+      <w:t>2</w:t>
+    </w:r>
+    <w:r>
+      <w:rPr>
+        <w:rStyle w:val="Nmerodepgina"/>
+      </w:rPr>
+      <w:fldChar w:fldCharType="end"/>
+    </w:r>
+    <w:r>
+      <w:rPr>
+        <w:rStyle w:val="Nmerodepgina"/>
+      </w:rPr>
+      <w:t>/5</w:t>
+    </w:r>
+  </w:p>
+</w:ftr>
+</file>
+
+<file path=word/footer3.xml><?xml version="1.0" encoding="utf-8"?>
+<w:ftr xmlns:wpc="http://schemas.microsoft.com/office/word/2010/wordprocessingCanvas" xmlns:mo="http://schemas.microsoft.com/office/mac/office/2008/main" xmlns:mc="http://schemas.openxmlformats.org/markup-compatibility/2006" xmlns:mv="urn:schemas-microsoft-com:mac:vml" xmlns:o="urn:schemas-microsoft-com:office:office" xmlns:r="http://schemas.openxmlformats.org/officeDocument/2006/relationships" xmlns:m="http://schemas.openxmlformats.org/officeDocument/2006/math" xmlns:v="urn:schemas-microsoft-com:vml" xmlns:wp14="http://schemas.microsoft.com/office/word/2010/wordprocessingDrawing" xmlns:wp="http://schemas.openxmlformats.org/drawingml/2006/wordprocessingDrawing" xmlns:w10="urn:schemas-microsoft-com:office:word" xmlns:w="http://schemas.openxmlformats.org/wordprocessingml/2006/main" xmlns:w14="http://schemas.microsoft.com/office/word/2010/wordml" xmlns:wpg="http://schemas.microsoft.com/office/word/2010/wordprocessingGroup" xmlns:wpi="http://schemas.microsoft.com/office/word/2010/wordprocessingInk" xmlns:wne="http://schemas.microsoft.com/office/word/2006/wordml" xmlns:wps="http://schemas.microsoft.com/office/word/2010/wordprocessingShape" mc:Ignorable="w14 wp14">
+  <w:p>
+    <w:pPr>
+      <w:pStyle w:val="Piedepgina"/>
+      <w:jc w:val="right"/>
+    </w:pPr>
+    <w:r>
+      <w:rPr>
+        <w:rStyle w:val="Nmerodepgina"/>
+      </w:rPr>
+      <w:fldChar w:fldCharType="begin"/>
+    </w:r>
+    <w:r>
+      <w:rPr>
+        <w:rStyle w:val="Nmerodepgina"/>
+      </w:rPr>
+      <w:instrText xml:space="preserve"> PAGE </w:instrText>
+    </w:r>
+    <w:r>
+      <w:rPr>
+        <w:rStyle w:val="Nmerodepgina"/>
+      </w:rPr>
+      <w:fldChar w:fldCharType="separate"/>
+    </w:r>
+    <w:r>
+      <w:rPr>
+        <w:rStyle w:val="Nmerodepgina"/>
+        <w:noProof/>
+      </w:rPr>
       <w:t>1</w:t>
     </w:r>
     <w:r>
@@ -7158,7 +7273,7 @@
       <w:rPr>
         <w:rStyle w:val="Nmerodepgina"/>
       </w:rPr>
-      <w:t>4</w:t>
+      <w:t>5</w:t>
     </w:r>
   </w:p>
 </w:ftr>
@@ -7187,6 +7302,36 @@
     </w:p>
   </w:footnote>
 </w:footnotes>
+</file>
+
+<file path=word/header1.xml><?xml version="1.0" encoding="utf-8"?>
+<w:hdr xmlns:wpc="http://schemas.microsoft.com/office/word/2010/wordprocessingCanvas" xmlns:mo="http://schemas.microsoft.com/office/mac/office/2008/main" xmlns:mc="http://schemas.openxmlformats.org/markup-compatibility/2006" xmlns:mv="urn:schemas-microsoft-com:mac:vml" xmlns:o="urn:schemas-microsoft-com:office:office" xmlns:r="http://schemas.openxmlformats.org/officeDocument/2006/relationships" xmlns:m="http://schemas.openxmlformats.org/officeDocument/2006/math" xmlns:v="urn:schemas-microsoft-com:vml" xmlns:wp14="http://schemas.microsoft.com/office/word/2010/wordprocessingDrawing" xmlns:wp="http://schemas.openxmlformats.org/drawingml/2006/wordprocessingDrawing" xmlns:w10="urn:schemas-microsoft-com:office:word" xmlns:w="http://schemas.openxmlformats.org/wordprocessingml/2006/main" xmlns:w14="http://schemas.microsoft.com/office/word/2010/wordml" xmlns:wpg="http://schemas.microsoft.com/office/word/2010/wordprocessingGroup" xmlns:wpi="http://schemas.microsoft.com/office/word/2010/wordprocessingInk" xmlns:wne="http://schemas.microsoft.com/office/word/2006/wordml" xmlns:wps="http://schemas.microsoft.com/office/word/2010/wordprocessingShape" mc:Ignorable="w14 wp14">
+  <w:p>
+    <w:pPr>
+      <w:pStyle w:val="Encabezado"/>
+    </w:pPr>
+  </w:p>
+</w:hdr>
+</file>
+
+<file path=word/header2.xml><?xml version="1.0" encoding="utf-8"?>
+<w:hdr xmlns:wpc="http://schemas.microsoft.com/office/word/2010/wordprocessingCanvas" xmlns:mo="http://schemas.microsoft.com/office/mac/office/2008/main" xmlns:mc="http://schemas.openxmlformats.org/markup-compatibility/2006" xmlns:mv="urn:schemas-microsoft-com:mac:vml" xmlns:o="urn:schemas-microsoft-com:office:office" xmlns:r="http://schemas.openxmlformats.org/officeDocument/2006/relationships" xmlns:m="http://schemas.openxmlformats.org/officeDocument/2006/math" xmlns:v="urn:schemas-microsoft-com:vml" xmlns:wp14="http://schemas.microsoft.com/office/word/2010/wordprocessingDrawing" xmlns:wp="http://schemas.openxmlformats.org/drawingml/2006/wordprocessingDrawing" xmlns:w10="urn:schemas-microsoft-com:office:word" xmlns:w="http://schemas.openxmlformats.org/wordprocessingml/2006/main" xmlns:w14="http://schemas.microsoft.com/office/word/2010/wordml" xmlns:wpg="http://schemas.microsoft.com/office/word/2010/wordprocessingGroup" xmlns:wpi="http://schemas.microsoft.com/office/word/2010/wordprocessingInk" xmlns:wne="http://schemas.microsoft.com/office/word/2006/wordml" xmlns:wps="http://schemas.microsoft.com/office/word/2010/wordprocessingShape" mc:Ignorable="w14 wp14">
+  <w:p>
+    <w:pPr>
+      <w:pStyle w:val="Encabezado"/>
+    </w:pPr>
+  </w:p>
+</w:hdr>
+</file>
+
+<file path=word/header3.xml><?xml version="1.0" encoding="utf-8"?>
+<w:hdr xmlns:wpc="http://schemas.microsoft.com/office/word/2010/wordprocessingCanvas" xmlns:mo="http://schemas.microsoft.com/office/mac/office/2008/main" xmlns:mc="http://schemas.openxmlformats.org/markup-compatibility/2006" xmlns:mv="urn:schemas-microsoft-com:mac:vml" xmlns:o="urn:schemas-microsoft-com:office:office" xmlns:r="http://schemas.openxmlformats.org/officeDocument/2006/relationships" xmlns:m="http://schemas.openxmlformats.org/officeDocument/2006/math" xmlns:v="urn:schemas-microsoft-com:vml" xmlns:wp14="http://schemas.microsoft.com/office/word/2010/wordprocessingDrawing" xmlns:wp="http://schemas.openxmlformats.org/drawingml/2006/wordprocessingDrawing" xmlns:w10="urn:schemas-microsoft-com:office:word" xmlns:w="http://schemas.openxmlformats.org/wordprocessingml/2006/main" xmlns:w14="http://schemas.microsoft.com/office/word/2010/wordml" xmlns:wpg="http://schemas.microsoft.com/office/word/2010/wordprocessingGroup" xmlns:wpi="http://schemas.microsoft.com/office/word/2010/wordprocessingInk" xmlns:wne="http://schemas.microsoft.com/office/word/2006/wordml" xmlns:wps="http://schemas.microsoft.com/office/word/2010/wordprocessingShape" mc:Ignorable="w14 wp14">
+  <w:p>
+    <w:pPr>
+      <w:pStyle w:val="Encabezado"/>
+    </w:pPr>
+  </w:p>
+</w:hdr>
 </file>
 
 <file path=word/numbering.xml><?xml version="1.0" encoding="utf-8"?>

</xml_diff>